<commit_message>
Search and Book doctor done
</commit_message>
<xml_diff>
--- a/Test-Authentications.docx
+++ b/Test-Authentications.docx
@@ -3,6 +3,12 @@
 <w:document xmlns:wpc="http://schemas.microsoft.com/office/word/2010/wordprocessingCanvas" xmlns:mc="http://schemas.openxmlformats.org/markup-compatibility/2006" xmlns:o="urn:schemas-microsoft-com:office:office" xmlns:r="http://schemas.openxmlformats.org/officeDocument/2006/relationships" xmlns:m="http://schemas.openxmlformats.org/officeDocument/2006/math" xmlns:v="urn:schemas-microsoft-com:vml" xmlns:wp14="http://schemas.microsoft.com/office/word/2010/wordprocessingDrawing" xmlns:wp="http://schemas.openxmlformats.org/drawingml/2006/wordprocessingDrawing" xmlns:w10="urn:schemas-microsoft-com:office:word" xmlns:w="http://schemas.openxmlformats.org/wordprocessingml/2006/main" xmlns:w14="http://schemas.microsoft.com/office/word/2010/wordml" xmlns:wpg="http://schemas.microsoft.com/office/word/2010/wordprocessingGroup" xmlns:wpi="http://schemas.microsoft.com/office/word/2010/wordprocessingInk" xmlns:wne="http://schemas.microsoft.com/office/word/2006/wordml" xmlns:wps="http://schemas.microsoft.com/office/word/2010/wordprocessingShape" mc:Ignorable="w14 wp14">
   <w:body>
     <w:p>
+      <w:r>
+        <w:t>Patients-</w:t>
+      </w:r>
+      <w:r>
+        <w:br/>
+      </w:r>
       <w:hyperlink r:id="rId5" w:history="1">
         <w:r>
           <w:rPr>
@@ -16,27 +22,63 @@
         <w:t>pass-12345678</w:t>
       </w:r>
     </w:p>
-    <w:p/>
-    <w:p>
-      <w:r>
-        <w:t>Doctors-</w:t>
-      </w:r>
-    </w:p>
     <w:p>
       <w:hyperlink r:id="rId6" w:history="1">
         <w:r>
           <w:rPr>
             <w:rStyle w:val="Hyperlink"/>
           </w:rPr>
-          <w:t>Abhijeet@gmail.com</w:t>
+          <w:t>Riya@gmail.com</w:t>
         </w:r>
       </w:hyperlink>
       <w:r>
         <w:br/>
-        <w:t>pass-abhijeet</w:t>
+        <w:t>pass-</w:t>
+      </w:r>
+      <w:proofErr w:type="spellStart"/>
+      <w:r>
+        <w:t>riyariya</w:t>
+      </w:r>
+      <w:proofErr w:type="spellEnd"/>
+    </w:p>
+    <w:p>
+      <w:hyperlink r:id="rId7" w:history="1">
+        <w:r>
+          <w:rPr>
+            <w:rStyle w:val="Hyperlink"/>
+          </w:rPr>
+          <w:t>rudranshj95@gmail.com</w:t>
+        </w:r>
+      </w:hyperlink>
+      <w:r>
+        <w:br/>
+        <w:t>pass-</w:t>
+      </w:r>
+      <w:r>
+        <w:t>rudransh</w:t>
       </w:r>
       <w:bookmarkStart w:id="0" w:name="_GoBack"/>
       <w:bookmarkEnd w:id="0"/>
+    </w:p>
+    <w:p/>
+    <w:p>
+      <w:r>
+        <w:t>Doctors-</w:t>
+      </w:r>
+    </w:p>
+    <w:p>
+      <w:hyperlink r:id="rId8" w:history="1">
+        <w:r>
+          <w:rPr>
+            <w:rStyle w:val="Hyperlink"/>
+          </w:rPr>
+          <w:t>navdeep@gmail.com</w:t>
+        </w:r>
+      </w:hyperlink>
+      <w:r>
+        <w:br/>
+        <w:t>pass-navdeep1</w:t>
+      </w:r>
     </w:p>
     <w:sectPr>
       <w:pgSz w:w="12240" w:h="15840"/>

</xml_diff>

<commit_message>
Till add allergies via query at signup
</commit_message>
<xml_diff>
--- a/Test-Authentications.docx
+++ b/Test-Authentications.docx
@@ -4,7 +4,13 @@
   <w:body>
     <w:p>
       <w:r>
-        <w:t>Patients-</w:t>
+        <w:rPr>
+          <w:b/>
+        </w:rPr>
+        <w:t>Patients</w:t>
+      </w:r>
+      <w:r>
+        <w:t>-</w:t>
       </w:r>
       <w:r>
         <w:br/>
@@ -54,16 +60,22 @@
         <w:br/>
         <w:t>pass-</w:t>
       </w:r>
+      <w:proofErr w:type="spellStart"/>
       <w:r>
         <w:t>rudransh</w:t>
       </w:r>
-      <w:bookmarkStart w:id="0" w:name="_GoBack"/>
-      <w:bookmarkEnd w:id="0"/>
+      <w:proofErr w:type="spellEnd"/>
     </w:p>
     <w:p/>
     <w:p>
       <w:r>
-        <w:t>Doctors-</w:t>
+        <w:rPr>
+          <w:b/>
+        </w:rPr>
+        <w:t>Doctors</w:t>
+      </w:r>
+      <w:r>
+        <w:t>-</w:t>
       </w:r>
     </w:p>
     <w:p>
@@ -79,6 +91,27 @@
         <w:br/>
         <w:t>pass-navdeep1</w:t>
       </w:r>
+    </w:p>
+    <w:p>
+      <w:hyperlink r:id="rId9" w:history="1">
+        <w:r>
+          <w:rPr>
+            <w:rStyle w:val="Hyperlink"/>
+          </w:rPr>
+          <w:t>jainy@gmail.com</w:t>
+        </w:r>
+      </w:hyperlink>
+      <w:bookmarkStart w:id="0" w:name="_GoBack"/>
+      <w:bookmarkEnd w:id="0"/>
+      <w:r>
+        <w:br/>
+        <w:t>pass-</w:t>
+      </w:r>
+      <w:proofErr w:type="spellStart"/>
+      <w:r>
+        <w:t>asdfghjk</w:t>
+      </w:r>
+      <w:proofErr w:type="spellEnd"/>
     </w:p>
     <w:sectPr>
       <w:pgSz w:w="12240" w:h="15840"/>

</xml_diff>